<commit_message>
Updated WeChat for Rural Users
</commit_message>
<xml_diff>
--- a/Actionable-Insights.docx
+++ b/Actionable-Insights.docx
@@ -70,7 +70,15 @@
         </w:numPr>
       </w:pPr>
       <w:r>
-        <w:t xml:space="preserve">Crowd sourced Agri insights: eg selection of seeds suited to a particular climate, reducing the risk of crop failure - </w:t>
+        <w:t xml:space="preserve">Crowd sourced Agri insights: </w:t>
+      </w:r>
+      <w:proofErr w:type="spellStart"/>
+      <w:r>
+        <w:t>eg</w:t>
+      </w:r>
+      <w:proofErr w:type="spellEnd"/>
+      <w:r>
+        <w:t xml:space="preserve"> selection of seeds suited to a particular climate, reducing the risk of crop failure - </w:t>
       </w:r>
       <w:hyperlink r:id="rId5">
         <w:r>
@@ -93,6 +101,7 @@
         <w:t xml:space="preserve">Crowd sourced and government released Agri updates - </w:t>
       </w:r>
       <w:hyperlink r:id="rId6">
+        <w:proofErr w:type="spellStart"/>
         <w:r>
           <w:rPr>
             <w:color w:val="1155CC"/>
@@ -100,6 +109,7 @@
           </w:rPr>
           <w:t>FarmChat</w:t>
         </w:r>
+        <w:proofErr w:type="spellEnd"/>
       </w:hyperlink>
     </w:p>
     <w:p>
@@ -168,10 +178,7 @@
         </w:numPr>
       </w:pPr>
       <w:r>
-        <w:t>Agricul</w:t>
-      </w:r>
-      <w:r>
-        <w:t>tural planning for farmers (monthly, half yearly, annually)</w:t>
+        <w:t>Agricultural planning for farmers (monthly, half yearly, annually)</w:t>
       </w:r>
     </w:p>
     <w:p>
@@ -226,10 +233,7 @@
         </w:numPr>
       </w:pPr>
       <w:r>
-        <w:t>Full offline SMS/USSD base</w:t>
-      </w:r>
-      <w:r>
-        <w:t>d information retrieval and uploading</w:t>
+        <w:t>Full offline SMS/USSD based information retrieval and uploading</w:t>
       </w:r>
     </w:p>
     <w:p>
@@ -270,43 +274,57 @@
         </w:rPr>
         <w:t xml:space="preserve"> – Explore WhatsApp for business</w:t>
       </w:r>
+    </w:p>
+    <w:p>
+      <w:pPr>
+        <w:numPr>
+          <w:ilvl w:val="0"/>
+          <w:numId w:val="1"/>
+        </w:numPr>
+      </w:pPr>
+      <w:r>
+        <w:t>Integration with local banks for updates on credits, policies etc</w:t>
+      </w:r>
+    </w:p>
+    <w:p>
+      <w:pPr>
+        <w:numPr>
+          <w:ilvl w:val="0"/>
+          <w:numId w:val="1"/>
+        </w:numPr>
+      </w:pPr>
+      <w:r>
+        <w:t>Integration with govt meteorology/agricultural dept for dissemination of info</w:t>
+      </w:r>
+    </w:p>
+    <w:p>
+      <w:pPr>
+        <w:numPr>
+          <w:ilvl w:val="0"/>
+          <w:numId w:val="1"/>
+        </w:numPr>
+      </w:pPr>
+      <w:r>
+        <w:t>Inspiration from Chinese Super-App applications (</w:t>
+      </w:r>
+      <w:hyperlink r:id="rId10" w:history="1">
+        <w:r>
+          <w:rPr>
+            <w:rStyle w:val="Hyperlink"/>
+          </w:rPr>
+          <w:t>WeChat</w:t>
+        </w:r>
+        <w:r>
+          <w:rPr>
+            <w:rStyle w:val="Hyperlink"/>
+          </w:rPr>
+          <w:t xml:space="preserve"> for rural users</w:t>
+        </w:r>
+      </w:hyperlink>
       <w:bookmarkStart w:id="1" w:name="_GoBack"/>
       <w:bookmarkEnd w:id="1"/>
-    </w:p>
-    <w:p>
-      <w:pPr>
-        <w:numPr>
-          <w:ilvl w:val="0"/>
-          <w:numId w:val="1"/>
-        </w:numPr>
-      </w:pPr>
-      <w:r>
-        <w:t>Integration with local banks for updates on credits, policies etc</w:t>
-      </w:r>
-    </w:p>
-    <w:p>
-      <w:pPr>
-        <w:numPr>
-          <w:ilvl w:val="0"/>
-          <w:numId w:val="1"/>
-        </w:numPr>
-      </w:pPr>
-      <w:r>
-        <w:t>Integration with govt meteorology/agricultural dept for dissemination of i</w:t>
-      </w:r>
-      <w:r>
-        <w:t>nfo</w:t>
-      </w:r>
-    </w:p>
-    <w:p>
-      <w:pPr>
-        <w:numPr>
-          <w:ilvl w:val="0"/>
-          <w:numId w:val="1"/>
-        </w:numPr>
-      </w:pPr>
-      <w:r>
-        <w:t>Inspiration from Chinese Super-App applications (WeChat)</w:t>
+      <w:r>
+        <w:t>)</w:t>
       </w:r>
     </w:p>
     <w:p>
@@ -319,7 +337,7 @@
       <w:r>
         <w:t xml:space="preserve">Digital money integration (?) - </w:t>
       </w:r>
-      <w:hyperlink r:id="rId10">
+      <w:hyperlink r:id="rId11">
         <w:r>
           <w:rPr>
             <w:color w:val="1155CC"/>
@@ -337,30 +355,7 @@
         </w:numPr>
       </w:pPr>
       <w:r>
-        <w:t>Social Media fo</w:t>
-      </w:r>
-      <w:r>
-        <w:t xml:space="preserve">r farmers - see </w:t>
-      </w:r>
-      <w:hyperlink r:id="rId11">
-        <w:r>
-          <w:rPr>
-            <w:color w:val="1155CC"/>
-            <w:u w:val="single"/>
-          </w:rPr>
-          <w:t>here</w:t>
-        </w:r>
-      </w:hyperlink>
-    </w:p>
-    <w:p>
-      <w:pPr>
-        <w:numPr>
-          <w:ilvl w:val="0"/>
-          <w:numId w:val="1"/>
-        </w:numPr>
-      </w:pPr>
-      <w:r>
-        <w:t xml:space="preserve">E-governance track - grievance redressal for farmers (?) - see </w:t>
+        <w:t xml:space="preserve">Social Media for farmers - see </w:t>
       </w:r>
       <w:hyperlink r:id="rId12">
         <w:r>
@@ -380,7 +375,35 @@
         </w:numPr>
       </w:pPr>
       <w:r>
-        <w:t>Reminders for various agri/finance/weather related activities</w:t>
+        <w:t xml:space="preserve">E-governance track - grievance redressal for farmers (?) - see </w:t>
+      </w:r>
+      <w:hyperlink r:id="rId13">
+        <w:r>
+          <w:rPr>
+            <w:color w:val="1155CC"/>
+            <w:u w:val="single"/>
+          </w:rPr>
+          <w:t>here</w:t>
+        </w:r>
+      </w:hyperlink>
+    </w:p>
+    <w:p>
+      <w:pPr>
+        <w:numPr>
+          <w:ilvl w:val="0"/>
+          <w:numId w:val="1"/>
+        </w:numPr>
+      </w:pPr>
+      <w:r>
+        <w:t xml:space="preserve">Reminders for various </w:t>
+      </w:r>
+      <w:proofErr w:type="spellStart"/>
+      <w:r>
+        <w:t>agri</w:t>
+      </w:r>
+      <w:proofErr w:type="spellEnd"/>
+      <w:r>
+        <w:t>/finance/weather related activities</w:t>
       </w:r>
     </w:p>
     <w:p>
@@ -533,7 +556,7 @@
         <w:rFonts w:ascii="Arial" w:eastAsia="Arial" w:hAnsi="Arial" w:cs="Arial"/>
         <w:sz w:val="22"/>
         <w:szCs w:val="22"/>
-        <w:lang w:eastAsia="en-IN" w:bidi="ar-SA"/>
+        <w:lang w:val="en-IN" w:eastAsia="en-IN" w:bidi="ar-SA"/>
       </w:rPr>
     </w:rPrDefault>
     <w:pPrDefault>
@@ -1096,6 +1119,29 @@
       <w:szCs w:val="30"/>
     </w:rPr>
   </w:style>
+  <w:style w:type="character" w:styleId="Hyperlink">
+    <w:name w:val="Hyperlink"/>
+    <w:basedOn w:val="DefaultParagraphFont"/>
+    <w:uiPriority w:val="99"/>
+    <w:unhideWhenUsed/>
+    <w:rsid w:val="00C33E85"/>
+    <w:rPr>
+      <w:color w:val="0000FF" w:themeColor="hyperlink"/>
+      <w:u w:val="single"/>
+    </w:rPr>
+  </w:style>
+  <w:style w:type="character" w:styleId="UnresolvedMention">
+    <w:name w:val="Unresolved Mention"/>
+    <w:basedOn w:val="DefaultParagraphFont"/>
+    <w:uiPriority w:val="99"/>
+    <w:semiHidden/>
+    <w:unhideWhenUsed/>
+    <w:rsid w:val="00C33E85"/>
+    <w:rPr>
+      <w:color w:val="605E5C"/>
+      <w:shd w:val="clear" w:color="auto" w:fill="E1DFDD"/>
+    </w:rPr>
+  </w:style>
 </w:styles>
 </file>
 

</xml_diff>